<commit_message>
Add: Finishing Variables and UserInput workshop tasks
</commit_message>
<xml_diff>
--- a/week_02/day_01/java_basics.docx
+++ b/week_02/day_01/java_basics.docx
@@ -1796,7 +1796,399 @@
           <w:color w:val="24292E"/>
           <w:lang w:eastAsia="hu-HU"/>
         </w:rPr>
-        <w:t>is one or more characters (su</w:t>
+        <w:t>is one or more characters (such as a </w:t>
+      </w:r>
+      <w:r>
+        <w:rPr>
+          <w:rFonts w:eastAsia="Times New Roman" w:cstheme="minorHAnsi"/>
+          <w:iCs/>
+          <w:color w:val="24292E"/>
+          <w:lang w:eastAsia="hu-HU"/>
+        </w:rPr>
+        <w:t>space</w:t>
+      </w:r>
+      <w:r>
+        <w:rPr>
+          <w:rFonts w:eastAsia="Times New Roman" w:cstheme="minorHAnsi"/>
+          <w:color w:val="24292E"/>
+          <w:lang w:eastAsia="hu-HU"/>
+        </w:rPr>
+        <w:t>, </w:t>
+      </w:r>
+      <w:r>
+        <w:rPr>
+          <w:rFonts w:eastAsia="Times New Roman" w:cstheme="minorHAnsi"/>
+          <w:iCs/>
+          <w:color w:val="24292E"/>
+          <w:lang w:eastAsia="hu-HU"/>
+        </w:rPr>
+        <w:t>tab</w:t>
+      </w:r>
+      <w:r>
+        <w:rPr>
+          <w:rFonts w:eastAsia="Times New Roman" w:cstheme="minorHAnsi"/>
+          <w:color w:val="24292E"/>
+          <w:lang w:eastAsia="hu-HU"/>
+        </w:rPr>
+        <w:t>, </w:t>
+      </w:r>
+      <w:r>
+        <w:rPr>
+          <w:rFonts w:eastAsia="Times New Roman" w:cstheme="minorHAnsi"/>
+          <w:iCs/>
+          <w:color w:val="24292E"/>
+          <w:lang w:eastAsia="hu-HU"/>
+        </w:rPr>
+        <w:t>enter</w:t>
+      </w:r>
+      <w:r>
+        <w:rPr>
+          <w:rFonts w:eastAsia="Times New Roman" w:cstheme="minorHAnsi"/>
+          <w:color w:val="24292E"/>
+          <w:lang w:eastAsia="hu-HU"/>
+        </w:rPr>
+        <w:t>, or </w:t>
+      </w:r>
+      <w:r>
+        <w:rPr>
+          <w:rFonts w:eastAsia="Times New Roman" w:cstheme="minorHAnsi"/>
+          <w:iCs/>
+          <w:color w:val="24292E"/>
+          <w:lang w:eastAsia="hu-HU"/>
+        </w:rPr>
+        <w:t>return</w:t>
+      </w:r>
+      <w:r>
+        <w:rPr>
+          <w:rFonts w:eastAsia="Times New Roman" w:cstheme="minorHAnsi"/>
+          <w:color w:val="24292E"/>
+          <w:lang w:eastAsia="hu-HU"/>
+        </w:rPr>
+        <w:t>) that do not produce a visible mark or text. Whitespace is often used to make code visually presentable.</w:t>
+      </w:r>
+    </w:p>
+    <w:p>
+      <w:pPr>
+        <w:spacing w:after="0" w:line="360" w:lineRule="auto"/>
+        <w:rPr>
+          <w:rFonts w:eastAsia="Times New Roman" w:cstheme="minorHAnsi"/>
+          <w:color w:val="24292E"/>
+          <w:lang w:eastAsia="hu-HU"/>
+        </w:rPr>
+      </w:pPr>
+      <w:r>
+        <w:rPr>
+          <w:rFonts w:eastAsia="Times New Roman" w:cstheme="minorHAnsi"/>
+          <w:b/>
+          <w:color w:val="24292E"/>
+          <w:lang w:eastAsia="hu-HU"/>
+        </w:rPr>
+        <w:t>Control Flow</w:t>
+      </w:r>
+      <w:r>
+        <w:rPr>
+          <w:rFonts w:eastAsia="Times New Roman" w:cstheme="minorHAnsi"/>
+          <w:color w:val="24292E"/>
+          <w:lang w:eastAsia="hu-HU"/>
+        </w:rPr>
+        <w:t xml:space="preserve"> - </w:t>
+      </w:r>
+    </w:p>
+    <w:p>
+      <w:pPr>
+        <w:spacing w:after="0" w:line="360" w:lineRule="auto"/>
+        <w:rPr>
+          <w:rFonts w:eastAsia="Times New Roman" w:cstheme="minorHAnsi"/>
+          <w:color w:val="24292E"/>
+          <w:lang w:eastAsia="hu-HU"/>
+        </w:rPr>
+      </w:pPr>
+    </w:p>
+    <w:p>
+      <w:pPr>
+        <w:spacing w:after="0" w:line="360" w:lineRule="auto"/>
+        <w:rPr>
+          <w:rFonts w:eastAsia="Times New Roman" w:cstheme="minorHAnsi"/>
+          <w:color w:val="24292E"/>
+          <w:lang w:eastAsia="hu-HU"/>
+        </w:rPr>
+      </w:pPr>
+      <w:r>
+        <w:rPr>
+          <w:rFonts w:eastAsia="Times New Roman" w:cstheme="minorHAnsi"/>
+          <w:b/>
+          <w:color w:val="24292E"/>
+          <w:lang w:eastAsia="hu-HU"/>
+        </w:rPr>
+        <w:t>CTRL + /</w:t>
+      </w:r>
+      <w:r>
+        <w:rPr>
+          <w:rFonts w:eastAsia="Times New Roman" w:cstheme="minorHAnsi"/>
+          <w:color w:val="24292E"/>
+          <w:lang w:eastAsia="hu-HU"/>
+        </w:rPr>
+        <w:t xml:space="preserve"> - comments out the selected lines</w:t>
+      </w:r>
+    </w:p>
+    <w:p>
+      <w:pPr>
+        <w:spacing w:after="0" w:line="360" w:lineRule="auto"/>
+        <w:rPr>
+          <w:rFonts w:eastAsia="Times New Roman" w:cstheme="minorHAnsi"/>
+          <w:color w:val="24292E"/>
+          <w:lang w:eastAsia="hu-HU"/>
+        </w:rPr>
+      </w:pPr>
+      <w:r>
+        <w:rPr>
+          <w:rFonts w:eastAsia="Times New Roman" w:cstheme="minorHAnsi"/>
+          <w:b/>
+          <w:color w:val="24292E"/>
+          <w:lang w:eastAsia="hu-HU"/>
+        </w:rPr>
+        <w:t>CTRL + SHIFT + up or down</w:t>
+      </w:r>
+      <w:r>
+        <w:rPr>
+          <w:rFonts w:eastAsia="Times New Roman" w:cstheme="minorHAnsi"/>
+          <w:color w:val="24292E"/>
+          <w:lang w:eastAsia="hu-HU"/>
+        </w:rPr>
+        <w:t xml:space="preserve"> – Moves the complete line of code up or down</w:t>
+      </w:r>
+    </w:p>
+    <w:p>
+      <w:pPr>
+        <w:spacing w:after="0" w:line="360" w:lineRule="auto"/>
+        <w:rPr>
+          <w:rFonts w:eastAsia="Times New Roman" w:cstheme="minorHAnsi"/>
+          <w:color w:val="24292E"/>
+          <w:lang w:eastAsia="hu-HU"/>
+        </w:rPr>
+      </w:pPr>
+      <w:r>
+        <w:rPr>
+          <w:rFonts w:eastAsia="Times New Roman" w:cstheme="minorHAnsi"/>
+          <w:b/>
+          <w:color w:val="24292E"/>
+          <w:lang w:eastAsia="hu-HU"/>
+        </w:rPr>
+        <w:t>CTRL + D</w:t>
+      </w:r>
+      <w:r>
+        <w:rPr>
+          <w:rFonts w:eastAsia="Times New Roman" w:cstheme="minorHAnsi"/>
+          <w:color w:val="24292E"/>
+          <w:lang w:eastAsia="hu-HU"/>
+        </w:rPr>
+        <w:t xml:space="preserve"> – duplicates line of code</w:t>
+      </w:r>
+    </w:p>
+    <w:p>
+      <w:pPr>
+        <w:spacing w:after="0" w:line="360" w:lineRule="auto"/>
+        <w:rPr>
+          <w:rFonts w:eastAsia="Times New Roman" w:cstheme="minorHAnsi"/>
+          <w:color w:val="24292E"/>
+          <w:lang w:eastAsia="hu-HU"/>
+        </w:rPr>
+      </w:pPr>
+      <w:r>
+        <w:rPr>
+          <w:rFonts w:eastAsia="Times New Roman" w:cstheme="minorHAnsi"/>
+          <w:b/>
+          <w:color w:val="24292E"/>
+          <w:lang w:eastAsia="hu-HU"/>
+        </w:rPr>
+        <w:t xml:space="preserve">CTRL + ALT + </w:t>
+      </w:r>
+      <w:r>
+        <w:rPr>
+          <w:rFonts w:eastAsia="Times New Roman" w:cstheme="minorHAnsi"/>
+          <w:b/>
+          <w:color w:val="24292E"/>
+          <w:lang w:eastAsia="hu-HU"/>
+        </w:rPr>
+        <w:t>L</w:t>
+      </w:r>
+      <w:r>
+        <w:rPr>
+          <w:rFonts w:eastAsia="Times New Roman" w:cstheme="minorHAnsi"/>
+          <w:color w:val="24292E"/>
+          <w:lang w:eastAsia="hu-HU"/>
+        </w:rPr>
+        <w:t xml:space="preserve"> – indents the code in right order</w:t>
+      </w:r>
+    </w:p>
+    <w:p>
+      <w:pPr>
+        <w:spacing w:after="0" w:line="360" w:lineRule="auto"/>
+        <w:rPr>
+          <w:rFonts w:eastAsia="Times New Roman" w:cstheme="minorHAnsi"/>
+          <w:color w:val="24292E"/>
+          <w:lang w:eastAsia="hu-HU"/>
+        </w:rPr>
+      </w:pPr>
+    </w:p>
+    <w:p>
+      <w:pPr>
+        <w:spacing w:after="0" w:line="360" w:lineRule="auto"/>
+        <w:rPr>
+          <w:rFonts w:eastAsia="Times New Roman" w:cstheme="minorHAnsi"/>
+          <w:b/>
+          <w:color w:val="24292E"/>
+          <w:lang w:eastAsia="hu-HU"/>
+        </w:rPr>
+      </w:pPr>
+      <w:r>
+        <w:rPr>
+          <w:rFonts w:eastAsia="Times New Roman" w:cstheme="minorHAnsi"/>
+          <w:b/>
+          <w:color w:val="24292E"/>
+          <w:lang w:eastAsia="hu-HU"/>
+        </w:rPr>
+        <w:t xml:space="preserve">! </w:t>
+      </w:r>
+      <w:r>
+        <w:rPr>
+          <w:rFonts w:eastAsia="Times New Roman" w:cstheme="minorHAnsi"/>
+          <w:b/>
+          <w:color w:val="24292E"/>
+          <w:lang w:eastAsia="hu-HU"/>
+        </w:rPr>
+        <w:t>JAVA reads</w:t>
+      </w:r>
+      <w:r>
+        <w:rPr>
+          <w:rFonts w:eastAsia="Times New Roman" w:cstheme="minorHAnsi"/>
+          <w:b/>
+          <w:color w:val="24292E"/>
+          <w:lang w:eastAsia="hu-HU"/>
+        </w:rPr>
+        <w:t xml:space="preserve"> statments</w:t>
+      </w:r>
+      <w:r>
+        <w:rPr>
+          <w:rFonts w:eastAsia="Times New Roman" w:cstheme="minorHAnsi"/>
+          <w:b/>
+          <w:color w:val="24292E"/>
+          <w:lang w:eastAsia="hu-HU"/>
+        </w:rPr>
+        <w:t xml:space="preserve"> left to right, if they not separeted by brackets</w:t>
+      </w:r>
+      <w:r>
+        <w:rPr>
+          <w:rFonts w:eastAsia="Times New Roman" w:cstheme="minorHAnsi"/>
+          <w:b/>
+          <w:color w:val="24292E"/>
+          <w:lang w:eastAsia="hu-HU"/>
+        </w:rPr>
+        <w:t>!</w:t>
+      </w:r>
+    </w:p>
+    <w:p>
+      <w:pPr>
+        <w:spacing w:after="0" w:line="360" w:lineRule="auto"/>
+        <w:ind w:firstLine="363"/>
+        <w:rPr>
+          <w:rFonts w:eastAsia="Times New Roman" w:cstheme="minorHAnsi"/>
+          <w:color w:val="24292E"/>
+          <w:lang w:eastAsia="hu-HU"/>
+        </w:rPr>
+      </w:pPr>
+      <w:r>
+        <w:rPr>
+          <w:rFonts w:eastAsia="Times New Roman" w:cstheme="minorHAnsi"/>
+          <w:color w:val="24292E"/>
+          <w:lang w:eastAsia="hu-HU"/>
+        </w:rPr>
+        <w:t>boolean a = true || true &amp;&amp; false || false &amp;&amp; true</w:t>
+      </w:r>
+    </w:p>
+    <w:p>
+      <w:pPr>
+        <w:spacing w:after="0" w:line="360" w:lineRule="auto"/>
+        <w:rPr>
+          <w:rFonts w:eastAsia="Times New Roman" w:cstheme="minorHAnsi"/>
+          <w:color w:val="24292E"/>
+          <w:lang w:eastAsia="hu-HU"/>
+        </w:rPr>
+      </w:pPr>
+    </w:p>
+    <w:p>
+      <w:pPr>
+        <w:spacing w:after="0" w:line="360" w:lineRule="auto"/>
+        <w:rPr>
+          <w:rFonts w:eastAsia="Times New Roman" w:cstheme="minorHAnsi"/>
+          <w:i/>
+          <w:color w:val="24292E"/>
+          <w:lang w:eastAsia="hu-HU"/>
+        </w:rPr>
+      </w:pPr>
+      <w:r>
+        <w:rPr>
+          <w:rFonts w:eastAsia="Times New Roman" w:cstheme="minorHAnsi"/>
+          <w:b/>
+          <w:color w:val="24292E"/>
+          <w:lang w:eastAsia="hu-HU"/>
+        </w:rPr>
+        <w:t>Scanner</w:t>
+      </w:r>
+      <w:r>
+        <w:rPr>
+          <w:rFonts w:eastAsia="Times New Roman" w:cstheme="minorHAnsi"/>
+          <w:color w:val="24292E"/>
+          <w:lang w:eastAsia="hu-HU"/>
+        </w:rPr>
+        <w:t xml:space="preserve">: </w:t>
+      </w:r>
+      <w:r>
+        <w:rPr>
+          <w:rFonts w:eastAsia="Times New Roman" w:cstheme="minorHAnsi"/>
+          <w:i/>
+          <w:color w:val="24292E"/>
+          <w:lang w:eastAsia="hu-HU"/>
+        </w:rPr>
+        <w:t>getting user input</w:t>
+      </w:r>
+    </w:p>
+    <w:p>
+      <w:pPr>
+        <w:spacing w:after="0" w:line="360" w:lineRule="auto"/>
+        <w:rPr>
+          <w:rFonts w:eastAsia="Times New Roman" w:cstheme="minorHAnsi"/>
+          <w:color w:val="24292E"/>
+          <w:lang w:eastAsia="hu-HU"/>
+        </w:rPr>
+      </w:pPr>
+    </w:p>
+    <w:p>
+      <w:pPr>
+        <w:spacing w:after="0" w:line="360" w:lineRule="auto"/>
+        <w:ind w:left="708"/>
+        <w:rPr>
+          <w:rFonts w:eastAsia="Times New Roman" w:cstheme="minorHAnsi"/>
+          <w:color w:val="24292E"/>
+          <w:lang w:eastAsia="hu-HU"/>
+        </w:rPr>
+      </w:pPr>
+      <w:r>
+        <w:rPr>
+          <w:rFonts w:eastAsia="Times New Roman" w:cstheme="minorHAnsi"/>
+          <w:color w:val="24292E"/>
+          <w:lang w:eastAsia="hu-HU"/>
+        </w:rPr>
+        <w:t>// Creates a scanner</w:t>
+      </w:r>
+      <w:r>
+        <w:rPr>
+          <w:rFonts w:eastAsia="Times New Roman" w:cstheme="minorHAnsi"/>
+          <w:color w:val="24292E"/>
+          <w:lang w:eastAsia="hu-HU"/>
+        </w:rPr>
+        <w:br/>
+        <w:t xml:space="preserve">Scanner </w:t>
       </w:r>
       <w:bookmarkStart w:id="0" w:name="_GoBack"/>
       <w:bookmarkEnd w:id="0"/>
@@ -1806,371 +2198,17 @@
           <w:color w:val="24292E"/>
           <w:lang w:eastAsia="hu-HU"/>
         </w:rPr>
-        <w:t>ch as a </w:t>
-      </w:r>
-      <w:r>
-        <w:rPr>
-          <w:rFonts w:eastAsia="Times New Roman" w:cstheme="minorHAnsi"/>
+        <w:t>scanner = new Scanner(System.</w:t>
+      </w:r>
+      <w:r>
+        <w:rPr>
+          <w:rFonts w:eastAsia="Times New Roman" w:cstheme="minorHAnsi"/>
+          <w:i/>
           <w:iCs/>
           <w:color w:val="24292E"/>
           <w:lang w:eastAsia="hu-HU"/>
         </w:rPr>
-        <w:t>space</w:t>
-      </w:r>
-      <w:r>
-        <w:rPr>
-          <w:rFonts w:eastAsia="Times New Roman" w:cstheme="minorHAnsi"/>
-          <w:color w:val="24292E"/>
-          <w:lang w:eastAsia="hu-HU"/>
-        </w:rPr>
-        <w:t>, </w:t>
-      </w:r>
-      <w:r>
-        <w:rPr>
-          <w:rFonts w:eastAsia="Times New Roman" w:cstheme="minorHAnsi"/>
-          <w:iCs/>
-          <w:color w:val="24292E"/>
-          <w:lang w:eastAsia="hu-HU"/>
-        </w:rPr>
-        <w:t>tab</w:t>
-      </w:r>
-      <w:r>
-        <w:rPr>
-          <w:rFonts w:eastAsia="Times New Roman" w:cstheme="minorHAnsi"/>
-          <w:color w:val="24292E"/>
-          <w:lang w:eastAsia="hu-HU"/>
-        </w:rPr>
-        <w:t>, </w:t>
-      </w:r>
-      <w:r>
-        <w:rPr>
-          <w:rFonts w:eastAsia="Times New Roman" w:cstheme="minorHAnsi"/>
-          <w:iCs/>
-          <w:color w:val="24292E"/>
-          <w:lang w:eastAsia="hu-HU"/>
-        </w:rPr>
-        <w:t>enter</w:t>
-      </w:r>
-      <w:r>
-        <w:rPr>
-          <w:rFonts w:eastAsia="Times New Roman" w:cstheme="minorHAnsi"/>
-          <w:color w:val="24292E"/>
-          <w:lang w:eastAsia="hu-HU"/>
-        </w:rPr>
-        <w:t>, or </w:t>
-      </w:r>
-      <w:r>
-        <w:rPr>
-          <w:rFonts w:eastAsia="Times New Roman" w:cstheme="minorHAnsi"/>
-          <w:iCs/>
-          <w:color w:val="24292E"/>
-          <w:lang w:eastAsia="hu-HU"/>
-        </w:rPr>
-        <w:t>return</w:t>
-      </w:r>
-      <w:r>
-        <w:rPr>
-          <w:rFonts w:eastAsia="Times New Roman" w:cstheme="minorHAnsi"/>
-          <w:color w:val="24292E"/>
-          <w:lang w:eastAsia="hu-HU"/>
-        </w:rPr>
-        <w:t>) that do not produce a visible mark or text. Whitespace is often used to make code visually presentable.</w:t>
-      </w:r>
-    </w:p>
-    <w:p>
-      <w:pPr>
-        <w:spacing w:after="0" w:line="360" w:lineRule="auto"/>
-        <w:rPr>
-          <w:rFonts w:eastAsia="Times New Roman" w:cstheme="minorHAnsi"/>
-          <w:color w:val="24292E"/>
-          <w:lang w:eastAsia="hu-HU"/>
-        </w:rPr>
-      </w:pPr>
-      <w:r>
-        <w:rPr>
-          <w:rFonts w:eastAsia="Times New Roman" w:cstheme="minorHAnsi"/>
-          <w:b/>
-          <w:color w:val="24292E"/>
-          <w:lang w:eastAsia="hu-HU"/>
-        </w:rPr>
-        <w:t>Control Flow</w:t>
-      </w:r>
-      <w:r>
-        <w:rPr>
-          <w:rFonts w:eastAsia="Times New Roman" w:cstheme="minorHAnsi"/>
-          <w:color w:val="24292E"/>
-          <w:lang w:eastAsia="hu-HU"/>
-        </w:rPr>
-        <w:t xml:space="preserve"> - </w:t>
-      </w:r>
-    </w:p>
-    <w:p>
-      <w:pPr>
-        <w:spacing w:after="0" w:line="360" w:lineRule="auto"/>
-        <w:rPr>
-          <w:rFonts w:eastAsia="Times New Roman" w:cstheme="minorHAnsi"/>
-          <w:color w:val="24292E"/>
-          <w:lang w:eastAsia="hu-HU"/>
-        </w:rPr>
-      </w:pPr>
-    </w:p>
-    <w:p>
-      <w:pPr>
-        <w:spacing w:after="0" w:line="360" w:lineRule="auto"/>
-        <w:rPr>
-          <w:rFonts w:eastAsia="Times New Roman" w:cstheme="minorHAnsi"/>
-          <w:color w:val="24292E"/>
-          <w:lang w:eastAsia="hu-HU"/>
-        </w:rPr>
-      </w:pPr>
-      <w:r>
-        <w:rPr>
-          <w:rFonts w:eastAsia="Times New Roman" w:cstheme="minorHAnsi"/>
-          <w:b/>
-          <w:color w:val="24292E"/>
-          <w:lang w:eastAsia="hu-HU"/>
-        </w:rPr>
-        <w:t>CTRL + /</w:t>
-      </w:r>
-      <w:r>
-        <w:rPr>
-          <w:rFonts w:eastAsia="Times New Roman" w:cstheme="minorHAnsi"/>
-          <w:color w:val="24292E"/>
-          <w:lang w:eastAsia="hu-HU"/>
-        </w:rPr>
-        <w:t xml:space="preserve"> - comments out the selected lines</w:t>
-      </w:r>
-    </w:p>
-    <w:p>
-      <w:pPr>
-        <w:spacing w:after="0" w:line="360" w:lineRule="auto"/>
-        <w:rPr>
-          <w:rFonts w:eastAsia="Times New Roman" w:cstheme="minorHAnsi"/>
-          <w:color w:val="24292E"/>
-          <w:lang w:eastAsia="hu-HU"/>
-        </w:rPr>
-      </w:pPr>
-      <w:r>
-        <w:rPr>
-          <w:rFonts w:eastAsia="Times New Roman" w:cstheme="minorHAnsi"/>
-          <w:b/>
-          <w:color w:val="24292E"/>
-          <w:lang w:eastAsia="hu-HU"/>
-        </w:rPr>
-        <w:t>CTRL + SHIFT + up or down</w:t>
-      </w:r>
-      <w:r>
-        <w:rPr>
-          <w:rFonts w:eastAsia="Times New Roman" w:cstheme="minorHAnsi"/>
-          <w:color w:val="24292E"/>
-          <w:lang w:eastAsia="hu-HU"/>
-        </w:rPr>
-        <w:t xml:space="preserve"> – Moves the complete line of code up or down</w:t>
-      </w:r>
-    </w:p>
-    <w:p>
-      <w:pPr>
-        <w:spacing w:after="0" w:line="360" w:lineRule="auto"/>
-        <w:rPr>
-          <w:rFonts w:eastAsia="Times New Roman" w:cstheme="minorHAnsi"/>
-          <w:color w:val="24292E"/>
-          <w:lang w:eastAsia="hu-HU"/>
-        </w:rPr>
-      </w:pPr>
-      <w:r>
-        <w:rPr>
-          <w:rFonts w:eastAsia="Times New Roman" w:cstheme="minorHAnsi"/>
-          <w:b/>
-          <w:color w:val="24292E"/>
-          <w:lang w:eastAsia="hu-HU"/>
-        </w:rPr>
-        <w:t xml:space="preserve">CTRL + ALT + </w:t>
-      </w:r>
-      <w:r>
-        <w:rPr>
-          <w:rFonts w:eastAsia="Times New Roman" w:cstheme="minorHAnsi"/>
-          <w:b/>
-          <w:color w:val="24292E"/>
-          <w:lang w:eastAsia="hu-HU"/>
-        </w:rPr>
-        <w:t>L</w:t>
-      </w:r>
-      <w:r>
-        <w:rPr>
-          <w:rFonts w:eastAsia="Times New Roman" w:cstheme="minorHAnsi"/>
-          <w:color w:val="24292E"/>
-          <w:lang w:eastAsia="hu-HU"/>
-        </w:rPr>
-        <w:t xml:space="preserve"> – indents the code in right order</w:t>
-      </w:r>
-    </w:p>
-    <w:p>
-      <w:pPr>
-        <w:spacing w:after="0" w:line="360" w:lineRule="auto"/>
-        <w:rPr>
-          <w:rFonts w:eastAsia="Times New Roman" w:cstheme="minorHAnsi"/>
-          <w:color w:val="24292E"/>
-          <w:lang w:eastAsia="hu-HU"/>
-        </w:rPr>
-      </w:pPr>
-    </w:p>
-    <w:p>
-      <w:pPr>
-        <w:spacing w:after="0" w:line="360" w:lineRule="auto"/>
-        <w:rPr>
-          <w:rFonts w:eastAsia="Times New Roman" w:cstheme="minorHAnsi"/>
-          <w:b/>
-          <w:color w:val="24292E"/>
-          <w:lang w:eastAsia="hu-HU"/>
-        </w:rPr>
-      </w:pPr>
-      <w:r>
-        <w:rPr>
-          <w:rFonts w:eastAsia="Times New Roman" w:cstheme="minorHAnsi"/>
-          <w:b/>
-          <w:color w:val="24292E"/>
-          <w:lang w:eastAsia="hu-HU"/>
-        </w:rPr>
-        <w:t xml:space="preserve">! </w:t>
-      </w:r>
-      <w:r>
-        <w:rPr>
-          <w:rFonts w:eastAsia="Times New Roman" w:cstheme="minorHAnsi"/>
-          <w:b/>
-          <w:color w:val="24292E"/>
-          <w:lang w:eastAsia="hu-HU"/>
-        </w:rPr>
-        <w:t>JAVA reads</w:t>
-      </w:r>
-      <w:r>
-        <w:rPr>
-          <w:rFonts w:eastAsia="Times New Roman" w:cstheme="minorHAnsi"/>
-          <w:b/>
-          <w:color w:val="24292E"/>
-          <w:lang w:eastAsia="hu-HU"/>
-        </w:rPr>
-        <w:t xml:space="preserve"> statments</w:t>
-      </w:r>
-      <w:r>
-        <w:rPr>
-          <w:rFonts w:eastAsia="Times New Roman" w:cstheme="minorHAnsi"/>
-          <w:b/>
-          <w:color w:val="24292E"/>
-          <w:lang w:eastAsia="hu-HU"/>
-        </w:rPr>
-        <w:t xml:space="preserve"> left to right, if they not separeted by brackets</w:t>
-      </w:r>
-      <w:r>
-        <w:rPr>
-          <w:rFonts w:eastAsia="Times New Roman" w:cstheme="minorHAnsi"/>
-          <w:b/>
-          <w:color w:val="24292E"/>
-          <w:lang w:eastAsia="hu-HU"/>
-        </w:rPr>
-        <w:t>!</w:t>
-      </w:r>
-    </w:p>
-    <w:p>
-      <w:pPr>
-        <w:spacing w:after="0" w:line="360" w:lineRule="auto"/>
-        <w:ind w:firstLine="363"/>
-        <w:rPr>
-          <w:rFonts w:eastAsia="Times New Roman" w:cstheme="minorHAnsi"/>
-          <w:color w:val="24292E"/>
-          <w:lang w:eastAsia="hu-HU"/>
-        </w:rPr>
-      </w:pPr>
-      <w:r>
-        <w:rPr>
-          <w:rFonts w:eastAsia="Times New Roman" w:cstheme="minorHAnsi"/>
-          <w:color w:val="24292E"/>
-          <w:lang w:eastAsia="hu-HU"/>
-        </w:rPr>
-        <w:t>boolean a = true || true &amp;&amp; false || false &amp;&amp; true</w:t>
-      </w:r>
-    </w:p>
-    <w:p>
-      <w:pPr>
-        <w:spacing w:after="0" w:line="360" w:lineRule="auto"/>
-        <w:rPr>
-          <w:rFonts w:eastAsia="Times New Roman" w:cstheme="minorHAnsi"/>
-          <w:color w:val="24292E"/>
-          <w:lang w:eastAsia="hu-HU"/>
-        </w:rPr>
-      </w:pPr>
-    </w:p>
-    <w:p>
-      <w:pPr>
-        <w:spacing w:after="0" w:line="360" w:lineRule="auto"/>
-        <w:rPr>
-          <w:rFonts w:eastAsia="Times New Roman" w:cstheme="minorHAnsi"/>
-          <w:i/>
-          <w:color w:val="24292E"/>
-          <w:lang w:eastAsia="hu-HU"/>
-        </w:rPr>
-      </w:pPr>
-      <w:r>
-        <w:rPr>
-          <w:rFonts w:eastAsia="Times New Roman" w:cstheme="minorHAnsi"/>
-          <w:b/>
-          <w:color w:val="24292E"/>
-          <w:lang w:eastAsia="hu-HU"/>
-        </w:rPr>
-        <w:t>Scanner</w:t>
-      </w:r>
-      <w:r>
-        <w:rPr>
-          <w:rFonts w:eastAsia="Times New Roman" w:cstheme="minorHAnsi"/>
-          <w:color w:val="24292E"/>
-          <w:lang w:eastAsia="hu-HU"/>
-        </w:rPr>
-        <w:t xml:space="preserve">: </w:t>
-      </w:r>
-      <w:r>
-        <w:rPr>
-          <w:rFonts w:eastAsia="Times New Roman" w:cstheme="minorHAnsi"/>
-          <w:i/>
-          <w:color w:val="24292E"/>
-          <w:lang w:eastAsia="hu-HU"/>
-        </w:rPr>
-        <w:t>getting user input</w:t>
-      </w:r>
-    </w:p>
-    <w:p>
-      <w:pPr>
-        <w:spacing w:after="0" w:line="360" w:lineRule="auto"/>
-        <w:ind w:firstLine="708"/>
-        <w:rPr>
-          <w:rFonts w:eastAsia="Times New Roman" w:cstheme="minorHAnsi"/>
-          <w:color w:val="24292E"/>
-          <w:lang w:eastAsia="hu-HU"/>
-        </w:rPr>
-      </w:pPr>
-      <w:proofErr w:type="gramStart"/>
-      <w:r>
-        <w:rPr>
-          <w:rFonts w:eastAsia="Times New Roman" w:cstheme="minorHAnsi"/>
-          <w:color w:val="24292E"/>
-          <w:lang w:eastAsia="hu-HU"/>
-        </w:rPr>
-        <w:t>System.out.println(</w:t>
-      </w:r>
-      <w:proofErr w:type="gramEnd"/>
-      <w:r>
-        <w:rPr>
-          <w:rFonts w:eastAsia="Times New Roman" w:cstheme="minorHAnsi"/>
-          <w:color w:val="24292E"/>
-          <w:lang w:eastAsia="hu-HU"/>
-        </w:rPr>
-        <w:t>„</w:t>
-      </w:r>
-      <w:r>
-        <w:rPr>
-          <w:rFonts w:eastAsia="Times New Roman" w:cstheme="minorHAnsi"/>
-          <w:color w:val="24292E"/>
-          <w:lang w:eastAsia="hu-HU"/>
-        </w:rPr>
-        <w:t>Please enter your name”</w:t>
+        <w:t>in</w:t>
       </w:r>
       <w:r>
         <w:rPr>
@@ -2180,112 +2218,31 @@
         </w:rPr>
         <w:t>);</w:t>
       </w:r>
-    </w:p>
-    <w:p>
-      <w:pPr>
-        <w:spacing w:after="0" w:line="360" w:lineRule="auto"/>
-        <w:ind w:firstLine="708"/>
-        <w:rPr>
-          <w:rFonts w:eastAsia="Times New Roman" w:cstheme="minorHAnsi"/>
-          <w:color w:val="24292E"/>
-          <w:lang w:eastAsia="hu-HU"/>
-        </w:rPr>
-      </w:pPr>
-    </w:p>
-    <w:p>
-      <w:pPr>
-        <w:spacing w:after="0" w:line="360" w:lineRule="auto"/>
-        <w:ind w:firstLine="708"/>
-        <w:rPr>
-          <w:rFonts w:eastAsia="Times New Roman" w:cstheme="minorHAnsi"/>
-          <w:color w:val="24292E"/>
-          <w:lang w:eastAsia="hu-HU"/>
-        </w:rPr>
-      </w:pPr>
-      <w:r>
-        <w:rPr>
-          <w:rFonts w:eastAsia="Times New Roman" w:cstheme="minorHAnsi"/>
-          <w:color w:val="24292E"/>
-          <w:lang w:eastAsia="hu-HU"/>
-        </w:rPr>
-        <w:t xml:space="preserve">Scanner userInput = new </w:t>
-      </w:r>
-      <w:proofErr w:type="gramStart"/>
-      <w:r>
-        <w:rPr>
-          <w:rFonts w:eastAsia="Times New Roman" w:cstheme="minorHAnsi"/>
-          <w:color w:val="24292E"/>
-          <w:lang w:eastAsia="hu-HU"/>
-        </w:rPr>
-        <w:t>Scanner(</w:t>
-      </w:r>
-      <w:proofErr w:type="gramEnd"/>
-      <w:r>
-        <w:rPr>
-          <w:rFonts w:eastAsia="Times New Roman" w:cstheme="minorHAnsi"/>
-          <w:color w:val="24292E"/>
-          <w:lang w:eastAsia="hu-HU"/>
-        </w:rPr>
-        <w:t>System.in);</w:t>
-      </w:r>
-    </w:p>
-    <w:p>
-      <w:pPr>
-        <w:spacing w:after="0" w:line="360" w:lineRule="auto"/>
-        <w:ind w:firstLine="708"/>
-        <w:rPr>
-          <w:rFonts w:eastAsia="Times New Roman" w:cstheme="minorHAnsi"/>
-          <w:color w:val="24292E"/>
-          <w:lang w:eastAsia="hu-HU"/>
-        </w:rPr>
-      </w:pPr>
-      <w:r>
-        <w:rPr>
-          <w:rFonts w:eastAsia="Times New Roman" w:cstheme="minorHAnsi"/>
-          <w:color w:val="24292E"/>
-          <w:lang w:eastAsia="hu-HU"/>
-        </w:rPr>
-        <w:t>String input = userInput.nextLine ();</w:t>
-      </w:r>
-    </w:p>
-    <w:p>
-      <w:pPr>
-        <w:spacing w:after="0" w:line="360" w:lineRule="auto"/>
-        <w:ind w:firstLine="708"/>
-        <w:rPr>
-          <w:rFonts w:eastAsia="Times New Roman" w:cstheme="minorHAnsi"/>
-          <w:color w:val="24292E"/>
-          <w:lang w:eastAsia="hu-HU"/>
-        </w:rPr>
-      </w:pPr>
-    </w:p>
-    <w:p>
-      <w:pPr>
-        <w:spacing w:after="0" w:line="360" w:lineRule="auto"/>
-        <w:ind w:firstLine="708"/>
-        <w:rPr>
-          <w:rFonts w:eastAsia="Times New Roman" w:cstheme="minorHAnsi"/>
-          <w:color w:val="24292E"/>
-          <w:lang w:eastAsia="hu-HU"/>
-        </w:rPr>
-      </w:pPr>
-      <w:proofErr w:type="gramStart"/>
-      <w:r>
-        <w:rPr>
-          <w:rFonts w:eastAsia="Times New Roman" w:cstheme="minorHAnsi"/>
-          <w:color w:val="24292E"/>
-          <w:lang w:eastAsia="hu-HU"/>
-        </w:rPr>
-        <w:t>System.out.println(</w:t>
-      </w:r>
-      <w:proofErr w:type="gramEnd"/>
-      <w:r>
-        <w:rPr>
-          <w:rFonts w:eastAsia="Times New Roman" w:cstheme="minorHAnsi"/>
-          <w:color w:val="24292E"/>
-          <w:lang w:eastAsia="hu-HU"/>
-        </w:rPr>
-        <w:t>„Your name is: ” + input);</w:t>
+      <w:r>
+        <w:rPr>
+          <w:rFonts w:eastAsia="Times New Roman" w:cstheme="minorHAnsi"/>
+          <w:color w:val="24292E"/>
+          <w:lang w:eastAsia="hu-HU"/>
+        </w:rPr>
+        <w:br/>
+      </w:r>
+      <w:r>
+        <w:rPr>
+          <w:rFonts w:eastAsia="Times New Roman" w:cstheme="minorHAnsi"/>
+          <w:color w:val="24292E"/>
+          <w:lang w:eastAsia="hu-HU"/>
+        </w:rPr>
+        <w:br/>
+        <w:t>// The program stops and waits for user input and to press enter</w:t>
+      </w:r>
+      <w:r>
+        <w:rPr>
+          <w:rFonts w:eastAsia="Times New Roman" w:cstheme="minorHAnsi"/>
+          <w:color w:val="24292E"/>
+          <w:lang w:eastAsia="hu-HU"/>
+        </w:rPr>
+        <w:br/>
+        <w:t>String userInput1 = scanner.nextLine();</w:t>
       </w:r>
     </w:p>
     <w:p>
@@ -2568,6 +2525,7 @@
           <w:color w:val="24292E"/>
           <w:lang w:eastAsia="hu-HU"/>
         </w:rPr>
+        <w:lastRenderedPageBreak/>
         <w:t>}</w:t>
       </w:r>
     </w:p>
@@ -3406,6 +3364,7 @@
           <w:color w:val="24292E"/>
           <w:lang w:eastAsia="hu-HU"/>
         </w:rPr>
+        <w:lastRenderedPageBreak/>
         <w:tab/>
       </w:r>
       <w:proofErr w:type="gramStart"/>
@@ -3442,7 +3401,6 @@
           <w:color w:val="24292E"/>
           <w:lang w:eastAsia="hu-HU"/>
         </w:rPr>
-        <w:lastRenderedPageBreak/>
         <w:tab/>
         <w:t xml:space="preserve">do </w:t>
       </w:r>
@@ -4732,6 +4690,12 @@
       </w:pPr>
     </w:p>
     <w:sectPr>
+      <w:headerReference w:type="even" r:id="rId8"/>
+      <w:headerReference w:type="default" r:id="rId9"/>
+      <w:footerReference w:type="even" r:id="rId10"/>
+      <w:footerReference w:type="default" r:id="rId11"/>
+      <w:headerReference w:type="first" r:id="rId12"/>
+      <w:footerReference w:type="first" r:id="rId13"/>
       <w:pgSz w:w="11906" w:h="16838"/>
       <w:pgMar w:top="1417" w:right="1417" w:bottom="1417" w:left="1417" w:header="708" w:footer="708" w:gutter="0"/>
       <w:cols w:space="708"/>
@@ -4739,6 +4703,116 @@
     </w:sectPr>
   </w:body>
 </w:document>
+</file>
+
+<file path=word/endnotes.xml><?xml version="1.0" encoding="utf-8"?>
+<w:endnotes xmlns:wpc="http://schemas.microsoft.com/office/word/2010/wordprocessingCanvas" xmlns:cx="http://schemas.microsoft.com/office/drawing/2014/chartex" xmlns:mc="http://schemas.openxmlformats.org/markup-compatibility/2006" xmlns:o="urn:schemas-microsoft-com:office:office" xmlns:r="http://schemas.openxmlformats.org/officeDocument/2006/relationships" xmlns:m="http://schemas.openxmlformats.org/officeDocument/2006/math" xmlns:v="urn:schemas-microsoft-com:vml" xmlns:wp14="http://schemas.microsoft.com/office/word/2010/wordprocessingDrawing" xmlns:wp="http://schemas.openxmlformats.org/drawingml/2006/wordprocessingDrawing" xmlns:w10="urn:schemas-microsoft-com:office:word" xmlns:w="http://schemas.openxmlformats.org/wordprocessingml/2006/main" xmlns:w14="http://schemas.microsoft.com/office/word/2010/wordml" xmlns:w15="http://schemas.microsoft.com/office/word/2012/wordml" xmlns:w16se="http://schemas.microsoft.com/office/word/2015/wordml/symex" xmlns:wpg="http://schemas.microsoft.com/office/word/2010/wordprocessingGroup" xmlns:wpi="http://schemas.microsoft.com/office/word/2010/wordprocessingInk" xmlns:wne="http://schemas.microsoft.com/office/word/2006/wordml" xmlns:wps="http://schemas.microsoft.com/office/word/2010/wordprocessingShape" mc:Ignorable="w14 w15 w16se wp14">
+  <w:endnote w:type="separator" w:id="-1">
+    <w:p>
+      <w:pPr>
+        <w:spacing w:after="0" w:line="240" w:lineRule="auto"/>
+      </w:pPr>
+      <w:r>
+        <w:separator/>
+      </w:r>
+    </w:p>
+  </w:endnote>
+  <w:endnote w:type="continuationSeparator" w:id="0">
+    <w:p>
+      <w:pPr>
+        <w:spacing w:after="0" w:line="240" w:lineRule="auto"/>
+      </w:pPr>
+      <w:r>
+        <w:continuationSeparator/>
+      </w:r>
+    </w:p>
+  </w:endnote>
+</w:endnotes>
+</file>
+
+<file path=word/footer1.xml><?xml version="1.0" encoding="utf-8"?>
+<w:ftr xmlns:wpc="http://schemas.microsoft.com/office/word/2010/wordprocessingCanvas" xmlns:cx="http://schemas.microsoft.com/office/drawing/2014/chartex" xmlns:mc="http://schemas.openxmlformats.org/markup-compatibility/2006" xmlns:o="urn:schemas-microsoft-com:office:office" xmlns:r="http://schemas.openxmlformats.org/officeDocument/2006/relationships" xmlns:m="http://schemas.openxmlformats.org/officeDocument/2006/math" xmlns:v="urn:schemas-microsoft-com:vml" xmlns:wp14="http://schemas.microsoft.com/office/word/2010/wordprocessingDrawing" xmlns:wp="http://schemas.openxmlformats.org/drawingml/2006/wordprocessingDrawing" xmlns:w10="urn:schemas-microsoft-com:office:word" xmlns:w="http://schemas.openxmlformats.org/wordprocessingml/2006/main" xmlns:w14="http://schemas.microsoft.com/office/word/2010/wordml" xmlns:w15="http://schemas.microsoft.com/office/word/2012/wordml" xmlns:w16se="http://schemas.microsoft.com/office/word/2015/wordml/symex" xmlns:wpg="http://schemas.microsoft.com/office/word/2010/wordprocessingGroup" xmlns:wpi="http://schemas.microsoft.com/office/word/2010/wordprocessingInk" xmlns:wne="http://schemas.microsoft.com/office/word/2006/wordml" xmlns:wps="http://schemas.microsoft.com/office/word/2010/wordprocessingShape" mc:Ignorable="w14 w15 w16se wp14">
+  <w:p>
+    <w:pPr>
+      <w:pStyle w:val="llb"/>
+    </w:pPr>
+  </w:p>
+</w:ftr>
+</file>
+
+<file path=word/footer2.xml><?xml version="1.0" encoding="utf-8"?>
+<w:ftr xmlns:wpc="http://schemas.microsoft.com/office/word/2010/wordprocessingCanvas" xmlns:cx="http://schemas.microsoft.com/office/drawing/2014/chartex" xmlns:mc="http://schemas.openxmlformats.org/markup-compatibility/2006" xmlns:o="urn:schemas-microsoft-com:office:office" xmlns:r="http://schemas.openxmlformats.org/officeDocument/2006/relationships" xmlns:m="http://schemas.openxmlformats.org/officeDocument/2006/math" xmlns:v="urn:schemas-microsoft-com:vml" xmlns:wp14="http://schemas.microsoft.com/office/word/2010/wordprocessingDrawing" xmlns:wp="http://schemas.openxmlformats.org/drawingml/2006/wordprocessingDrawing" xmlns:w10="urn:schemas-microsoft-com:office:word" xmlns:w="http://schemas.openxmlformats.org/wordprocessingml/2006/main" xmlns:w14="http://schemas.microsoft.com/office/word/2010/wordml" xmlns:w15="http://schemas.microsoft.com/office/word/2012/wordml" xmlns:w16se="http://schemas.microsoft.com/office/word/2015/wordml/symex" xmlns:wpg="http://schemas.microsoft.com/office/word/2010/wordprocessingGroup" xmlns:wpi="http://schemas.microsoft.com/office/word/2010/wordprocessingInk" xmlns:wne="http://schemas.microsoft.com/office/word/2006/wordml" xmlns:wps="http://schemas.microsoft.com/office/word/2010/wordprocessingShape" mc:Ignorable="w14 w15 w16se wp14">
+  <w:p>
+    <w:pPr>
+      <w:pStyle w:val="llb"/>
+    </w:pPr>
+  </w:p>
+</w:ftr>
+</file>
+
+<file path=word/footer3.xml><?xml version="1.0" encoding="utf-8"?>
+<w:ftr xmlns:wpc="http://schemas.microsoft.com/office/word/2010/wordprocessingCanvas" xmlns:cx="http://schemas.microsoft.com/office/drawing/2014/chartex" xmlns:mc="http://schemas.openxmlformats.org/markup-compatibility/2006" xmlns:o="urn:schemas-microsoft-com:office:office" xmlns:r="http://schemas.openxmlformats.org/officeDocument/2006/relationships" xmlns:m="http://schemas.openxmlformats.org/officeDocument/2006/math" xmlns:v="urn:schemas-microsoft-com:vml" xmlns:wp14="http://schemas.microsoft.com/office/word/2010/wordprocessingDrawing" xmlns:wp="http://schemas.openxmlformats.org/drawingml/2006/wordprocessingDrawing" xmlns:w10="urn:schemas-microsoft-com:office:word" xmlns:w="http://schemas.openxmlformats.org/wordprocessingml/2006/main" xmlns:w14="http://schemas.microsoft.com/office/word/2010/wordml" xmlns:w15="http://schemas.microsoft.com/office/word/2012/wordml" xmlns:w16se="http://schemas.microsoft.com/office/word/2015/wordml/symex" xmlns:wpg="http://schemas.microsoft.com/office/word/2010/wordprocessingGroup" xmlns:wpi="http://schemas.microsoft.com/office/word/2010/wordprocessingInk" xmlns:wne="http://schemas.microsoft.com/office/word/2006/wordml" xmlns:wps="http://schemas.microsoft.com/office/word/2010/wordprocessingShape" mc:Ignorable="w14 w15 w16se wp14">
+  <w:p>
+    <w:pPr>
+      <w:pStyle w:val="llb"/>
+    </w:pPr>
+  </w:p>
+</w:ftr>
+</file>
+
+<file path=word/footnotes.xml><?xml version="1.0" encoding="utf-8"?>
+<w:footnotes xmlns:wpc="http://schemas.microsoft.com/office/word/2010/wordprocessingCanvas" xmlns:cx="http://schemas.microsoft.com/office/drawing/2014/chartex" xmlns:mc="http://schemas.openxmlformats.org/markup-compatibility/2006" xmlns:o="urn:schemas-microsoft-com:office:office" xmlns:r="http://schemas.openxmlformats.org/officeDocument/2006/relationships" xmlns:m="http://schemas.openxmlformats.org/officeDocument/2006/math" xmlns:v="urn:schemas-microsoft-com:vml" xmlns:wp14="http://schemas.microsoft.com/office/word/2010/wordprocessingDrawing" xmlns:wp="http://schemas.openxmlformats.org/drawingml/2006/wordprocessingDrawing" xmlns:w10="urn:schemas-microsoft-com:office:word" xmlns:w="http://schemas.openxmlformats.org/wordprocessingml/2006/main" xmlns:w14="http://schemas.microsoft.com/office/word/2010/wordml" xmlns:w15="http://schemas.microsoft.com/office/word/2012/wordml" xmlns:w16se="http://schemas.microsoft.com/office/word/2015/wordml/symex" xmlns:wpg="http://schemas.microsoft.com/office/word/2010/wordprocessingGroup" xmlns:wpi="http://schemas.microsoft.com/office/word/2010/wordprocessingInk" xmlns:wne="http://schemas.microsoft.com/office/word/2006/wordml" xmlns:wps="http://schemas.microsoft.com/office/word/2010/wordprocessingShape" mc:Ignorable="w14 w15 w16se wp14">
+  <w:footnote w:type="separator" w:id="-1">
+    <w:p>
+      <w:pPr>
+        <w:spacing w:after="0" w:line="240" w:lineRule="auto"/>
+      </w:pPr>
+      <w:r>
+        <w:separator/>
+      </w:r>
+    </w:p>
+  </w:footnote>
+  <w:footnote w:type="continuationSeparator" w:id="0">
+    <w:p>
+      <w:pPr>
+        <w:spacing w:after="0" w:line="240" w:lineRule="auto"/>
+      </w:pPr>
+      <w:r>
+        <w:continuationSeparator/>
+      </w:r>
+    </w:p>
+  </w:footnote>
+</w:footnotes>
+</file>
+
+<file path=word/header1.xml><?xml version="1.0" encoding="utf-8"?>
+<w:hdr xmlns:wpc="http://schemas.microsoft.com/office/word/2010/wordprocessingCanvas" xmlns:cx="http://schemas.microsoft.com/office/drawing/2014/chartex" xmlns:mc="http://schemas.openxmlformats.org/markup-compatibility/2006" xmlns:o="urn:schemas-microsoft-com:office:office" xmlns:r="http://schemas.openxmlformats.org/officeDocument/2006/relationships" xmlns:m="http://schemas.openxmlformats.org/officeDocument/2006/math" xmlns:v="urn:schemas-microsoft-com:vml" xmlns:wp14="http://schemas.microsoft.com/office/word/2010/wordprocessingDrawing" xmlns:wp="http://schemas.openxmlformats.org/drawingml/2006/wordprocessingDrawing" xmlns:w10="urn:schemas-microsoft-com:office:word" xmlns:w="http://schemas.openxmlformats.org/wordprocessingml/2006/main" xmlns:w14="http://schemas.microsoft.com/office/word/2010/wordml" xmlns:w15="http://schemas.microsoft.com/office/word/2012/wordml" xmlns:w16se="http://schemas.microsoft.com/office/word/2015/wordml/symex" xmlns:wpg="http://schemas.microsoft.com/office/word/2010/wordprocessingGroup" xmlns:wpi="http://schemas.microsoft.com/office/word/2010/wordprocessingInk" xmlns:wne="http://schemas.microsoft.com/office/word/2006/wordml" xmlns:wps="http://schemas.microsoft.com/office/word/2010/wordprocessingShape" mc:Ignorable="w14 w15 w16se wp14">
+  <w:p>
+    <w:pPr>
+      <w:pStyle w:val="lfej"/>
+    </w:pPr>
+  </w:p>
+</w:hdr>
+</file>
+
+<file path=word/header2.xml><?xml version="1.0" encoding="utf-8"?>
+<w:hdr xmlns:wpc="http://schemas.microsoft.com/office/word/2010/wordprocessingCanvas" xmlns:cx="http://schemas.microsoft.com/office/drawing/2014/chartex" xmlns:mc="http://schemas.openxmlformats.org/markup-compatibility/2006" xmlns:o="urn:schemas-microsoft-com:office:office" xmlns:r="http://schemas.openxmlformats.org/officeDocument/2006/relationships" xmlns:m="http://schemas.openxmlformats.org/officeDocument/2006/math" xmlns:v="urn:schemas-microsoft-com:vml" xmlns:wp14="http://schemas.microsoft.com/office/word/2010/wordprocessingDrawing" xmlns:wp="http://schemas.openxmlformats.org/drawingml/2006/wordprocessingDrawing" xmlns:w10="urn:schemas-microsoft-com:office:word" xmlns:w="http://schemas.openxmlformats.org/wordprocessingml/2006/main" xmlns:w14="http://schemas.microsoft.com/office/word/2010/wordml" xmlns:w15="http://schemas.microsoft.com/office/word/2012/wordml" xmlns:w16se="http://schemas.microsoft.com/office/word/2015/wordml/symex" xmlns:wpg="http://schemas.microsoft.com/office/word/2010/wordprocessingGroup" xmlns:wpi="http://schemas.microsoft.com/office/word/2010/wordprocessingInk" xmlns:wne="http://schemas.microsoft.com/office/word/2006/wordml" xmlns:wps="http://schemas.microsoft.com/office/word/2010/wordprocessingShape" mc:Ignorable="w14 w15 w16se wp14">
+  <w:p>
+    <w:pPr>
+      <w:pStyle w:val="lfej"/>
+    </w:pPr>
+  </w:p>
+</w:hdr>
+</file>
+
+<file path=word/header3.xml><?xml version="1.0" encoding="utf-8"?>
+<w:hdr xmlns:wpc="http://schemas.microsoft.com/office/word/2010/wordprocessingCanvas" xmlns:cx="http://schemas.microsoft.com/office/drawing/2014/chartex" xmlns:mc="http://schemas.openxmlformats.org/markup-compatibility/2006" xmlns:o="urn:schemas-microsoft-com:office:office" xmlns:r="http://schemas.openxmlformats.org/officeDocument/2006/relationships" xmlns:m="http://schemas.openxmlformats.org/officeDocument/2006/math" xmlns:v="urn:schemas-microsoft-com:vml" xmlns:wp14="http://schemas.microsoft.com/office/word/2010/wordprocessingDrawing" xmlns:wp="http://schemas.openxmlformats.org/drawingml/2006/wordprocessingDrawing" xmlns:w10="urn:schemas-microsoft-com:office:word" xmlns:w="http://schemas.openxmlformats.org/wordprocessingml/2006/main" xmlns:w14="http://schemas.microsoft.com/office/word/2010/wordml" xmlns:w15="http://schemas.microsoft.com/office/word/2012/wordml" xmlns:w16se="http://schemas.microsoft.com/office/word/2015/wordml/symex" xmlns:wpg="http://schemas.microsoft.com/office/word/2010/wordprocessingGroup" xmlns:wpi="http://schemas.microsoft.com/office/word/2010/wordprocessingInk" xmlns:wne="http://schemas.microsoft.com/office/word/2006/wordml" xmlns:wps="http://schemas.microsoft.com/office/word/2010/wordprocessingShape" mc:Ignorable="w14 w15 w16se wp14">
+  <w:p>
+    <w:pPr>
+      <w:pStyle w:val="lfej"/>
+    </w:pPr>
+  </w:p>
+</w:hdr>
 </file>
 
 <file path=word/numbering.xml><?xml version="1.0" encoding="utf-8"?>
@@ -5411,6 +5485,50 @@
       <w:szCs w:val="32"/>
     </w:rPr>
   </w:style>
+  <w:style w:type="paragraph" w:styleId="lfej">
+    <w:name w:val="header"/>
+    <w:basedOn w:val="Norml"/>
+    <w:link w:val="lfejChar"/>
+    <w:uiPriority w:val="99"/>
+    <w:unhideWhenUsed/>
+    <w:rsid w:val="00B60B7E"/>
+    <w:pPr>
+      <w:tabs>
+        <w:tab w:val="center" w:pos="4536"/>
+        <w:tab w:val="right" w:pos="9072"/>
+      </w:tabs>
+      <w:spacing w:after="0" w:line="240" w:lineRule="auto"/>
+    </w:pPr>
+  </w:style>
+  <w:style w:type="character" w:customStyle="1" w:styleId="lfejChar">
+    <w:name w:val="Élőfej Char"/>
+    <w:basedOn w:val="Bekezdsalapbettpusa"/>
+    <w:link w:val="lfej"/>
+    <w:uiPriority w:val="99"/>
+    <w:rsid w:val="00B60B7E"/>
+  </w:style>
+  <w:style w:type="paragraph" w:styleId="llb">
+    <w:name w:val="footer"/>
+    <w:basedOn w:val="Norml"/>
+    <w:link w:val="llbChar"/>
+    <w:uiPriority w:val="99"/>
+    <w:unhideWhenUsed/>
+    <w:rsid w:val="00B60B7E"/>
+    <w:pPr>
+      <w:tabs>
+        <w:tab w:val="center" w:pos="4536"/>
+        <w:tab w:val="right" w:pos="9072"/>
+      </w:tabs>
+      <w:spacing w:after="0" w:line="240" w:lineRule="auto"/>
+    </w:pPr>
+  </w:style>
+  <w:style w:type="character" w:customStyle="1" w:styleId="llbChar">
+    <w:name w:val="Élőláb Char"/>
+    <w:basedOn w:val="Bekezdsalapbettpusa"/>
+    <w:link w:val="llb"/>
+    <w:uiPriority w:val="99"/>
+    <w:rsid w:val="00B60B7E"/>
+  </w:style>
 </w:styles>
 </file>
 
@@ -5680,7 +5798,7 @@
 </file>
 
 <file path=customXml/itemProps1.xml><?xml version="1.0" encoding="utf-8"?>
-<ds:datastoreItem xmlns:ds="http://schemas.openxmlformats.org/officeDocument/2006/customXml" ds:itemID="{C6931053-8329-486B-88FA-280D1370AB68}">
+<ds:datastoreItem xmlns:ds="http://schemas.openxmlformats.org/officeDocument/2006/customXml" ds:itemID="{7BAED3C5-E8CF-4BA1-BA24-E968DD2DC4BE}">
   <ds:schemaRefs>
     <ds:schemaRef ds:uri="http://schemas.openxmlformats.org/officeDocument/2006/bibliography"/>
   </ds:schemaRefs>

</xml_diff>

<commit_message>
Add: created week02/day02 java workshop structure
</commit_message>
<xml_diff>
--- a/week_02/day_01/java_basics.docx
+++ b/week_02/day_01/java_basics.docx
@@ -2188,62 +2188,72 @@
           <w:lang w:eastAsia="hu-HU"/>
         </w:rPr>
         <w:br/>
-        <w:t xml:space="preserve">Scanner </w:t>
+        <w:t xml:space="preserve">Scanner scanner = new </w:t>
+      </w:r>
+      <w:proofErr w:type="gramStart"/>
+      <w:r>
+        <w:rPr>
+          <w:rFonts w:eastAsia="Times New Roman" w:cstheme="minorHAnsi"/>
+          <w:color w:val="24292E"/>
+          <w:lang w:eastAsia="hu-HU"/>
+        </w:rPr>
+        <w:t>Scanner(</w:t>
+      </w:r>
+      <w:proofErr w:type="gramEnd"/>
+      <w:r>
+        <w:rPr>
+          <w:rFonts w:eastAsia="Times New Roman" w:cstheme="minorHAnsi"/>
+          <w:color w:val="24292E"/>
+          <w:lang w:eastAsia="hu-HU"/>
+        </w:rPr>
+        <w:t>System.</w:t>
+      </w:r>
+      <w:r>
+        <w:rPr>
+          <w:rFonts w:eastAsia="Times New Roman" w:cstheme="minorHAnsi"/>
+          <w:i/>
+          <w:iCs/>
+          <w:color w:val="24292E"/>
+          <w:lang w:eastAsia="hu-HU"/>
+        </w:rPr>
+        <w:t>in</w:t>
+      </w:r>
+      <w:r>
+        <w:rPr>
+          <w:rFonts w:eastAsia="Times New Roman" w:cstheme="minorHAnsi"/>
+          <w:color w:val="24292E"/>
+          <w:lang w:eastAsia="hu-HU"/>
+        </w:rPr>
+        <w:t>);</w:t>
+      </w:r>
+      <w:r>
+        <w:rPr>
+          <w:rFonts w:eastAsia="Times New Roman" w:cstheme="minorHAnsi"/>
+          <w:color w:val="24292E"/>
+          <w:lang w:eastAsia="hu-HU"/>
+        </w:rPr>
+        <w:br/>
+      </w:r>
+      <w:r>
+        <w:rPr>
+          <w:rFonts w:eastAsia="Times New Roman" w:cstheme="minorHAnsi"/>
+          <w:color w:val="24292E"/>
+          <w:lang w:eastAsia="hu-HU"/>
+        </w:rPr>
+        <w:br/>
+        <w:t>// The program stops and waits for user input and to press enter</w:t>
+      </w:r>
+      <w:r>
+        <w:rPr>
+          <w:rFonts w:eastAsia="Times New Roman" w:cstheme="minorHAnsi"/>
+          <w:color w:val="24292E"/>
+          <w:lang w:eastAsia="hu-HU"/>
+        </w:rPr>
+        <w:br/>
+        <w:t>String userInput1 = scanner.nextLine();</w:t>
       </w:r>
       <w:bookmarkStart w:id="0" w:name="_GoBack"/>
       <w:bookmarkEnd w:id="0"/>
-      <w:r>
-        <w:rPr>
-          <w:rFonts w:eastAsia="Times New Roman" w:cstheme="minorHAnsi"/>
-          <w:color w:val="24292E"/>
-          <w:lang w:eastAsia="hu-HU"/>
-        </w:rPr>
-        <w:t>scanner = new Scanner(System.</w:t>
-      </w:r>
-      <w:r>
-        <w:rPr>
-          <w:rFonts w:eastAsia="Times New Roman" w:cstheme="minorHAnsi"/>
-          <w:i/>
-          <w:iCs/>
-          <w:color w:val="24292E"/>
-          <w:lang w:eastAsia="hu-HU"/>
-        </w:rPr>
-        <w:t>in</w:t>
-      </w:r>
-      <w:r>
-        <w:rPr>
-          <w:rFonts w:eastAsia="Times New Roman" w:cstheme="minorHAnsi"/>
-          <w:color w:val="24292E"/>
-          <w:lang w:eastAsia="hu-HU"/>
-        </w:rPr>
-        <w:t>);</w:t>
-      </w:r>
-      <w:r>
-        <w:rPr>
-          <w:rFonts w:eastAsia="Times New Roman" w:cstheme="minorHAnsi"/>
-          <w:color w:val="24292E"/>
-          <w:lang w:eastAsia="hu-HU"/>
-        </w:rPr>
-        <w:br/>
-      </w:r>
-      <w:r>
-        <w:rPr>
-          <w:rFonts w:eastAsia="Times New Roman" w:cstheme="minorHAnsi"/>
-          <w:color w:val="24292E"/>
-          <w:lang w:eastAsia="hu-HU"/>
-        </w:rPr>
-        <w:br/>
-        <w:t>// The program stops and waits for user input and to press enter</w:t>
-      </w:r>
-      <w:r>
-        <w:rPr>
-          <w:rFonts w:eastAsia="Times New Roman" w:cstheme="minorHAnsi"/>
-          <w:color w:val="24292E"/>
-          <w:lang w:eastAsia="hu-HU"/>
-        </w:rPr>
-        <w:br/>
-        <w:t>String userInput1 = scanner.nextLine();</w:t>
-      </w:r>
     </w:p>
     <w:p>
       <w:pPr>
@@ -3232,6 +3242,14 @@
         </w:rPr>
         <w:t>a)</w:t>
       </w:r>
+      <w:r>
+        <w:rPr>
+          <w:rFonts w:eastAsia="Times New Roman" w:cstheme="minorHAnsi"/>
+          <w:color w:val="24292E"/>
+          <w:lang w:eastAsia="hu-HU"/>
+        </w:rPr>
+        <w:t>;</w:t>
+      </w:r>
     </w:p>
     <w:p>
       <w:pPr>
@@ -3286,6 +3304,14 @@
           <w:lang w:eastAsia="hu-HU"/>
         </w:rPr>
         <w:t>„Loop finished!”)</w:t>
+      </w:r>
+      <w:r>
+        <w:rPr>
+          <w:rFonts w:eastAsia="Times New Roman" w:cstheme="minorHAnsi"/>
+          <w:color w:val="24292E"/>
+          <w:lang w:eastAsia="hu-HU"/>
+        </w:rPr>
+        <w:t>;</w:t>
       </w:r>
     </w:p>
     <w:p>
@@ -5798,7 +5824,7 @@
 </file>
 
 <file path=customXml/itemProps1.xml><?xml version="1.0" encoding="utf-8"?>
-<ds:datastoreItem xmlns:ds="http://schemas.openxmlformats.org/officeDocument/2006/customXml" ds:itemID="{7BAED3C5-E8CF-4BA1-BA24-E968DD2DC4BE}">
+<ds:datastoreItem xmlns:ds="http://schemas.openxmlformats.org/officeDocument/2006/customXml" ds:itemID="{EA270F6E-0DEA-41C6-80C4-ED8F6872FB9F}">
   <ds:schemaRefs>
     <ds:schemaRef ds:uri="http://schemas.openxmlformats.org/officeDocument/2006/bibliography"/>
   </ds:schemaRefs>

</xml_diff>